<commit_message>
Add solution of 3 and 4 tasks
</commit_message>
<xml_diff>
--- a/Tasks/CSS-and-Typography-Resources.zip/Problem Description/03.CSS-and-Thypography-Exercise.docx
+++ b/Tasks/CSS-and-Typography-Resources.zip/Problem Description/03.CSS-and-Thypography-Exercise.docx
@@ -300,19 +300,11 @@
         </w:rPr>
         <w:t xml:space="preserve"> - </w:t>
       </w:r>
-      <w:proofErr w:type="spellStart"/>
       <w:r>
         <w:rPr>
           <w:rStyle w:val="CodeChar"/>
         </w:rPr>
-        <w:t>rgb</w:t>
-      </w:r>
-      <w:proofErr w:type="spellEnd"/>
-      <w:r>
-        <w:rPr>
-          <w:rStyle w:val="CodeChar"/>
-        </w:rPr>
-        <w:t>(51, 102, 153)</w:t>
+        <w:t>rgb(51, 102, 153)</w:t>
       </w:r>
     </w:p>
     <w:p>
@@ -365,12 +357,10 @@
       <w:pPr>
         <w:pStyle w:val="Heading2"/>
       </w:pPr>
-      <w:bookmarkStart w:id="1" w:name="_GoBack"/>
       <w:r>
         <w:t>Style Lists</w:t>
       </w:r>
     </w:p>
-    <w:bookmarkEnd w:id="1"/>
     <w:p>
       <w:r>
         <w:t>Create a web page like the following:</w:t>
@@ -428,7 +418,7 @@
                       <a:tailEnd type="none" w="med" len="med"/>
                       <a:extLst>
                         <a:ext uri="{C807C97D-BFC1-408E-A445-0C87EB9F89A2}">
-                          <ask:lineSketchStyleProps xmlns:ask="http://schemas.microsoft.com/office/drawing/2018/sketchyshapes" xmlns:w16="http://schemas.microsoft.com/office/word/2018/wordml" xmlns:w16cid="http://schemas.microsoft.com/office/word/2016/wordml/cid" xmlns:w16cex="http://schemas.microsoft.com/office/word/2018/wordml/cex" xmlns:w="http://schemas.openxmlformats.org/wordprocessingml/2006/main" xmlns:w10="urn:schemas-microsoft-com:office:word" xmlns:v="urn:schemas-microsoft-com:vml" xmlns:o="urn:schemas-microsoft-com:office:office" xmlns:am3d="http://schemas.microsoft.com/office/drawing/2017/model3d" xmlns:aink="http://schemas.microsoft.com/office/drawing/2016/ink" xmlns:cx8="http://schemas.microsoft.com/office/drawing/2016/5/14/chartex" xmlns:cx7="http://schemas.microsoft.com/office/drawing/2016/5/13/chartex" xmlns:cx6="http://schemas.microsoft.com/office/drawing/2016/5/12/chartex" xmlns:cx5="http://schemas.microsoft.com/office/drawing/2016/5/11/chartex" xmlns:cx4="http://schemas.microsoft.com/office/drawing/2016/5/10/chartex" xmlns:cx3="http://schemas.microsoft.com/office/drawing/2016/5/9/chartex" xmlns:cx2="http://schemas.microsoft.com/office/drawing/2015/10/21/chartex" xmlns="" sd="0">
+                          <ask:lineSketchStyleProps xmlns="" xmlns:cx2="http://schemas.microsoft.com/office/drawing/2015/10/21/chartex" xmlns:cx3="http://schemas.microsoft.com/office/drawing/2016/5/9/chartex" xmlns:cx4="http://schemas.microsoft.com/office/drawing/2016/5/10/chartex" xmlns:cx5="http://schemas.microsoft.com/office/drawing/2016/5/11/chartex" xmlns:cx6="http://schemas.microsoft.com/office/drawing/2016/5/12/chartex" xmlns:cx7="http://schemas.microsoft.com/office/drawing/2016/5/13/chartex" xmlns:cx8="http://schemas.microsoft.com/office/drawing/2016/5/14/chartex" xmlns:aink="http://schemas.microsoft.com/office/drawing/2016/ink" xmlns:am3d="http://schemas.microsoft.com/office/drawing/2017/model3d" xmlns:o="urn:schemas-microsoft-com:office:office" xmlns:v="urn:schemas-microsoft-com:vml" xmlns:w10="urn:schemas-microsoft-com:office:word" xmlns:w="http://schemas.openxmlformats.org/wordprocessingml/2006/main" xmlns:w16cex="http://schemas.microsoft.com/office/word/2018/wordml/cex" xmlns:w16cid="http://schemas.microsoft.com/office/word/2016/wordml/cid" xmlns:w16="http://schemas.microsoft.com/office/word/2018/wordml" xmlns:ask="http://schemas.microsoft.com/office/drawing/2018/sketchyshapes" sd="0">
                             <a:custGeom>
                               <a:avLst/>
                               <a:gdLst/>
@@ -759,14 +749,12 @@
         </w:rPr>
         <w:t>Use </w:t>
       </w:r>
-      <w:proofErr w:type="spellStart"/>
       <w:r>
         <w:rPr>
           <w:rStyle w:val="CodeChar"/>
         </w:rPr>
         <w:t>ol</w:t>
       </w:r>
-      <w:proofErr w:type="spellEnd"/>
       <w:r>
         <w:rPr>
           <w:rStyle w:val="Strong"/>
@@ -871,6 +859,8 @@
       <w:r>
         <w:t>Styling Tables</w:t>
       </w:r>
+      <w:bookmarkStart w:id="1" w:name="_GoBack"/>
+      <w:bookmarkEnd w:id="1"/>
     </w:p>
     <w:p>
       <w:r>
@@ -929,7 +919,7 @@
                       <a:tailEnd type="none" w="med" len="med"/>
                       <a:extLst>
                         <a:ext uri="{C807C97D-BFC1-408E-A445-0C87EB9F89A2}">
-                          <ask:lineSketchStyleProps xmlns:ask="http://schemas.microsoft.com/office/drawing/2018/sketchyshapes" xmlns:w16="http://schemas.microsoft.com/office/word/2018/wordml" xmlns:w16cid="http://schemas.microsoft.com/office/word/2016/wordml/cid" xmlns:w16cex="http://schemas.microsoft.com/office/word/2018/wordml/cex" xmlns:w="http://schemas.openxmlformats.org/wordprocessingml/2006/main" xmlns:w10="urn:schemas-microsoft-com:office:word" xmlns:v="urn:schemas-microsoft-com:vml" xmlns:o="urn:schemas-microsoft-com:office:office" xmlns:am3d="http://schemas.microsoft.com/office/drawing/2017/model3d" xmlns:aink="http://schemas.microsoft.com/office/drawing/2016/ink" xmlns:cx8="http://schemas.microsoft.com/office/drawing/2016/5/14/chartex" xmlns:cx7="http://schemas.microsoft.com/office/drawing/2016/5/13/chartex" xmlns:cx6="http://schemas.microsoft.com/office/drawing/2016/5/12/chartex" xmlns:cx5="http://schemas.microsoft.com/office/drawing/2016/5/11/chartex" xmlns:cx4="http://schemas.microsoft.com/office/drawing/2016/5/10/chartex" xmlns:cx3="http://schemas.microsoft.com/office/drawing/2016/5/9/chartex" xmlns:cx2="http://schemas.microsoft.com/office/drawing/2015/10/21/chartex" xmlns="" sd="0">
+                          <ask:lineSketchStyleProps xmlns="" xmlns:cx2="http://schemas.microsoft.com/office/drawing/2015/10/21/chartex" xmlns:cx3="http://schemas.microsoft.com/office/drawing/2016/5/9/chartex" xmlns:cx4="http://schemas.microsoft.com/office/drawing/2016/5/10/chartex" xmlns:cx5="http://schemas.microsoft.com/office/drawing/2016/5/11/chartex" xmlns:cx6="http://schemas.microsoft.com/office/drawing/2016/5/12/chartex" xmlns:cx7="http://schemas.microsoft.com/office/drawing/2016/5/13/chartex" xmlns:cx8="http://schemas.microsoft.com/office/drawing/2016/5/14/chartex" xmlns:aink="http://schemas.microsoft.com/office/drawing/2016/ink" xmlns:am3d="http://schemas.microsoft.com/office/drawing/2017/model3d" xmlns:o="urn:schemas-microsoft-com:office:office" xmlns:v="urn:schemas-microsoft-com:vml" xmlns:w10="urn:schemas-microsoft-com:office:word" xmlns:w="http://schemas.openxmlformats.org/wordprocessingml/2006/main" xmlns:w16cex="http://schemas.microsoft.com/office/word/2018/wordml/cex" xmlns:w16cid="http://schemas.microsoft.com/office/word/2016/wordml/cid" xmlns:w16="http://schemas.microsoft.com/office/word/2018/wordml" xmlns:ask="http://schemas.microsoft.com/office/drawing/2018/sketchyshapes" sd="0">
                             <a:custGeom>
                               <a:avLst/>
                               <a:gdLst/>
@@ -978,6 +968,7 @@
           <w:color w:val="000000"/>
           <w:sz w:val="21"/>
           <w:szCs w:val="21"/>
+          <w:highlight w:val="yellow"/>
           <w:lang w:val="en-GB" w:eastAsia="en-GB"/>
         </w:rPr>
       </w:pPr>
@@ -987,6 +978,7 @@
           <w:color w:val="000000"/>
           <w:sz w:val="21"/>
           <w:szCs w:val="21"/>
+          <w:highlight w:val="yellow"/>
           <w:lang w:val="en-GB" w:eastAsia="en-GB"/>
         </w:rPr>
         <w:t>Change the document </w:t>
@@ -999,6 +991,7 @@
           <w:color w:val="000000"/>
           <w:sz w:val="21"/>
           <w:szCs w:val="21"/>
+          <w:highlight w:val="yellow"/>
           <w:lang w:val="en-GB" w:eastAsia="en-GB"/>
         </w:rPr>
         <w:t>title</w:t>
@@ -1009,6 +1002,7 @@
           <w:color w:val="000000"/>
           <w:sz w:val="21"/>
           <w:szCs w:val="21"/>
+          <w:highlight w:val="yellow"/>
           <w:lang w:val="en-GB" w:eastAsia="en-GB"/>
         </w:rPr>
         <w:t> to </w:t>
@@ -1019,6 +1013,7 @@
           <w:color w:val="000000"/>
           <w:sz w:val="21"/>
           <w:szCs w:val="21"/>
+          <w:highlight w:val="yellow"/>
           <w:lang w:val="en-GB" w:eastAsia="en-GB"/>
         </w:rPr>
         <w:t>"</w:t>
@@ -1031,6 +1026,7 @@
           <w:color w:val="000000"/>
           <w:sz w:val="21"/>
           <w:szCs w:val="21"/>
+          <w:highlight w:val="yellow"/>
           <w:lang w:val="en-GB" w:eastAsia="en-GB"/>
         </w:rPr>
         <w:t>Styling Tables</w:t>
@@ -1043,6 +1039,7 @@
           <w:color w:val="000000"/>
           <w:sz w:val="21"/>
           <w:szCs w:val="21"/>
+          <w:highlight w:val="yellow"/>
           <w:lang w:val="en-GB" w:eastAsia="en-GB"/>
         </w:rPr>
         <w:t>"</w:t>
@@ -1060,6 +1057,7 @@
           <w:color w:val="000000"/>
           <w:sz w:val="21"/>
           <w:szCs w:val="21"/>
+          <w:highlight w:val="yellow"/>
           <w:lang w:val="en-GB" w:eastAsia="en-GB"/>
         </w:rPr>
       </w:pPr>
@@ -1069,6 +1067,7 @@
           <w:color w:val="000000"/>
           <w:sz w:val="21"/>
           <w:szCs w:val="21"/>
+          <w:highlight w:val="yellow"/>
           <w:lang w:val="en-GB" w:eastAsia="en-GB"/>
         </w:rPr>
         <w:t>Use</w:t>
@@ -1079,6 +1078,7 @@
           <w:color w:val="000000"/>
           <w:sz w:val="21"/>
           <w:szCs w:val="21"/>
+          <w:highlight w:val="yellow"/>
           <w:lang w:val="en-GB" w:eastAsia="en-GB"/>
         </w:rPr>
         <w:t> </w:t>
@@ -1086,6 +1086,7 @@
       <w:r>
         <w:rPr>
           <w:rStyle w:val="CodeChar"/>
+          <w:highlight w:val="yellow"/>
           <w:lang w:val="en-GB" w:eastAsia="en-GB"/>
         </w:rPr>
         <w:t>table</w:t>
@@ -1098,6 +1099,7 @@
           <w:color w:val="000000"/>
           <w:sz w:val="21"/>
           <w:szCs w:val="21"/>
+          <w:highlight w:val="yellow"/>
           <w:lang w:val="en-GB" w:eastAsia="en-GB"/>
         </w:rPr>
         <w:t xml:space="preserve"> </w:t>
@@ -1108,6 +1110,7 @@
           <w:color w:val="000000"/>
           <w:sz w:val="21"/>
           <w:szCs w:val="21"/>
+          <w:highlight w:val="yellow"/>
           <w:lang w:val="en-GB" w:eastAsia="en-GB"/>
         </w:rPr>
         <w:t>tag</w:t>
@@ -1125,6 +1128,7 @@
           <w:color w:val="000000"/>
           <w:sz w:val="21"/>
           <w:szCs w:val="21"/>
+          <w:highlight w:val="yellow"/>
           <w:lang w:val="en-GB" w:eastAsia="en-GB"/>
         </w:rPr>
       </w:pPr>
@@ -1134,44 +1138,45 @@
           <w:color w:val="000000"/>
           <w:sz w:val="21"/>
           <w:szCs w:val="21"/>
+          <w:highlight w:val="yellow"/>
           <w:lang w:val="en-GB" w:eastAsia="en-GB"/>
         </w:rPr>
         <w:t>Use </w:t>
       </w:r>
-      <w:proofErr w:type="spellStart"/>
       <w:r>
         <w:rPr>
           <w:rStyle w:val="CodeChar"/>
+          <w:highlight w:val="yellow"/>
           <w:lang w:val="en-GB" w:eastAsia="en-GB"/>
         </w:rPr>
         <w:t>thead</w:t>
       </w:r>
-      <w:proofErr w:type="spellEnd"/>
       <w:r>
         <w:rPr>
           <w:rFonts w:ascii="Segoe UI" w:eastAsia="Times New Roman" w:hAnsi="Segoe UI" w:cs="Segoe UI"/>
           <w:color w:val="000000"/>
           <w:sz w:val="21"/>
           <w:szCs w:val="21"/>
+          <w:highlight w:val="yellow"/>
           <w:lang w:val="en-GB" w:eastAsia="en-GB"/>
         </w:rPr>
         <w:t> and </w:t>
       </w:r>
-      <w:proofErr w:type="spellStart"/>
       <w:r>
         <w:rPr>
           <w:rStyle w:val="CodeChar"/>
+          <w:highlight w:val="yellow"/>
           <w:lang w:val="en-GB" w:eastAsia="en-GB"/>
         </w:rPr>
         <w:t>tbody</w:t>
       </w:r>
-      <w:proofErr w:type="spellEnd"/>
       <w:r>
         <w:rPr>
           <w:rFonts w:ascii="Segoe UI" w:eastAsia="Times New Roman" w:hAnsi="Segoe UI" w:cs="Segoe UI"/>
           <w:color w:val="000000"/>
           <w:sz w:val="21"/>
           <w:szCs w:val="21"/>
+          <w:highlight w:val="yellow"/>
           <w:lang w:val="en-GB" w:eastAsia="en-GB"/>
         </w:rPr>
         <w:t> tags</w:t>
@@ -1216,21 +1221,12 @@
         </w:rPr>
         <w:t> tags with background: </w:t>
       </w:r>
-      <w:proofErr w:type="spellStart"/>
       <w:r>
         <w:rPr>
           <w:rStyle w:val="CodeChar"/>
           <w:lang w:val="en-GB" w:eastAsia="en-GB"/>
         </w:rPr>
-        <w:t>rgb</w:t>
-      </w:r>
-      <w:proofErr w:type="spellEnd"/>
-      <w:r>
-        <w:rPr>
-          <w:rStyle w:val="CodeChar"/>
-          <w:lang w:val="en-GB" w:eastAsia="en-GB"/>
-        </w:rPr>
-        <w:t>(241, 241, 241)</w:t>
+        <w:t>rgb(241, 241, 241)</w:t>
       </w:r>
     </w:p>
     <w:p>
@@ -1275,21 +1271,12 @@
         </w:rPr>
         <w:t> tags in every odd row with background: </w:t>
       </w:r>
-      <w:proofErr w:type="spellStart"/>
       <w:r>
         <w:rPr>
           <w:rStyle w:val="CodeChar"/>
           <w:lang w:val="en-GB" w:eastAsia="en-GB"/>
         </w:rPr>
-        <w:t>rgb</w:t>
-      </w:r>
-      <w:proofErr w:type="spellEnd"/>
-      <w:r>
-        <w:rPr>
-          <w:rStyle w:val="CodeChar"/>
-          <w:lang w:val="en-GB" w:eastAsia="en-GB"/>
-        </w:rPr>
-        <w:t>(241, 241, 241)</w:t>
+        <w:t>rgb(241, 241, 241)</w:t>
       </w:r>
     </w:p>
     <w:p>
@@ -1304,6 +1291,7 @@
           <w:color w:val="000000"/>
           <w:sz w:val="21"/>
           <w:szCs w:val="21"/>
+          <w:highlight w:val="yellow"/>
           <w:lang w:val="en-GB" w:eastAsia="en-GB"/>
         </w:rPr>
       </w:pPr>
@@ -1313,6 +1301,7 @@
           <w:color w:val="000000"/>
           <w:sz w:val="21"/>
           <w:szCs w:val="21"/>
+          <w:highlight w:val="yellow"/>
           <w:lang w:val="en-GB" w:eastAsia="en-GB"/>
         </w:rPr>
         <w:t xml:space="preserve">The </w:t>
@@ -1320,6 +1309,7 @@
       <w:r>
         <w:rPr>
           <w:rStyle w:val="CodeChar"/>
+          <w:highlight w:val="yellow"/>
           <w:lang w:val="en-GB" w:eastAsia="en-GB"/>
         </w:rPr>
         <w:t>table</w:t>
@@ -1330,6 +1320,7 @@
           <w:color w:val="000000"/>
           <w:sz w:val="21"/>
           <w:szCs w:val="21"/>
+          <w:highlight w:val="yellow"/>
           <w:lang w:val="en-GB" w:eastAsia="en-GB"/>
         </w:rPr>
         <w:t xml:space="preserve">, </w:t>
@@ -1337,6 +1328,7 @@
       <w:r>
         <w:rPr>
           <w:rStyle w:val="CodeChar"/>
+          <w:highlight w:val="yellow"/>
           <w:lang w:val="en-GB" w:eastAsia="en-GB"/>
         </w:rPr>
         <w:t>td</w:t>
@@ -1347,6 +1339,7 @@
           <w:color w:val="000000"/>
           <w:sz w:val="21"/>
           <w:szCs w:val="21"/>
+          <w:highlight w:val="yellow"/>
           <w:lang w:val="en-GB" w:eastAsia="en-GB"/>
         </w:rPr>
         <w:t xml:space="preserve"> and </w:t>
@@ -1354,6 +1347,7 @@
       <w:r>
         <w:rPr>
           <w:rStyle w:val="CodeChar"/>
+          <w:highlight w:val="yellow"/>
           <w:lang w:val="en-GB" w:eastAsia="en-GB"/>
         </w:rPr>
         <w:t>th</w:t>
@@ -1364,6 +1358,7 @@
           <w:color w:val="000000"/>
           <w:sz w:val="21"/>
           <w:szCs w:val="21"/>
+          <w:highlight w:val="yellow"/>
           <w:lang w:val="en-GB" w:eastAsia="en-GB"/>
         </w:rPr>
         <w:t xml:space="preserve"> tags must have</w:t>
@@ -1381,6 +1376,7 @@
           <w:color w:val="000000"/>
           <w:sz w:val="21"/>
           <w:szCs w:val="21"/>
+          <w:highlight w:val="yellow"/>
           <w:lang w:val="en-GB" w:eastAsia="en-GB"/>
         </w:rPr>
       </w:pPr>
@@ -1390,6 +1386,7 @@
           <w:color w:val="000000"/>
           <w:sz w:val="21"/>
           <w:szCs w:val="21"/>
+          <w:highlight w:val="yellow"/>
           <w:lang w:val="en-GB" w:eastAsia="en-GB"/>
         </w:rPr>
         <w:t>Border width - </w:t>
@@ -1397,6 +1394,7 @@
       <w:r>
         <w:rPr>
           <w:rStyle w:val="CodeChar"/>
+          <w:highlight w:val="yellow"/>
           <w:lang w:val="en-GB" w:eastAsia="en-GB"/>
         </w:rPr>
         <w:t>1px</w:t>
@@ -1414,6 +1412,7 @@
           <w:color w:val="000000"/>
           <w:sz w:val="21"/>
           <w:szCs w:val="21"/>
+          <w:highlight w:val="yellow"/>
           <w:lang w:val="en-GB" w:eastAsia="en-GB"/>
         </w:rPr>
       </w:pPr>
@@ -1423,6 +1422,7 @@
           <w:color w:val="000000"/>
           <w:sz w:val="21"/>
           <w:szCs w:val="21"/>
+          <w:highlight w:val="yellow"/>
           <w:lang w:val="en-GB" w:eastAsia="en-GB"/>
         </w:rPr>
         <w:t xml:space="preserve">Border </w:t>
@@ -1434,6 +1434,7 @@
           <w:color w:val="000000"/>
           <w:sz w:val="21"/>
           <w:szCs w:val="21"/>
+          <w:highlight w:val="yellow"/>
           <w:lang w:val="en-GB" w:eastAsia="en-GB"/>
         </w:rPr>
         <w:t>color</w:t>
@@ -1445,25 +1446,18 @@
           <w:color w:val="000000"/>
           <w:sz w:val="21"/>
           <w:szCs w:val="21"/>
+          <w:highlight w:val="yellow"/>
           <w:lang w:val="en-GB" w:eastAsia="en-GB"/>
         </w:rPr>
         <w:t xml:space="preserve"> - </w:t>
       </w:r>
-      <w:proofErr w:type="spellStart"/>
       <w:r>
         <w:rPr>
           <w:rStyle w:val="CodeChar"/>
-          <w:lang w:val="en-GB" w:eastAsia="en-GB"/>
-        </w:rPr>
-        <w:t>rgb</w:t>
-      </w:r>
-      <w:proofErr w:type="spellEnd"/>
-      <w:r>
-        <w:rPr>
-          <w:rStyle w:val="CodeChar"/>
-          <w:lang w:val="en-GB" w:eastAsia="en-GB"/>
-        </w:rPr>
-        <w:t>(221, 221, 221)</w:t>
+          <w:highlight w:val="yellow"/>
+          <w:lang w:val="en-GB" w:eastAsia="en-GB"/>
+        </w:rPr>
+        <w:t>rgb(221, 221, 221)</w:t>
       </w:r>
     </w:p>
     <w:p>
@@ -1478,6 +1472,7 @@
           <w:color w:val="000000"/>
           <w:sz w:val="21"/>
           <w:szCs w:val="21"/>
+          <w:highlight w:val="yellow"/>
           <w:lang w:val="en-GB" w:eastAsia="en-GB"/>
         </w:rPr>
       </w:pPr>
@@ -1487,6 +1482,7 @@
           <w:color w:val="000000"/>
           <w:sz w:val="21"/>
           <w:szCs w:val="21"/>
+          <w:highlight w:val="yellow"/>
           <w:lang w:val="en-GB" w:eastAsia="en-GB"/>
         </w:rPr>
         <w:t>Border style - </w:t>
@@ -1494,6 +1490,7 @@
       <w:r>
         <w:rPr>
           <w:rStyle w:val="CodeChar"/>
+          <w:highlight w:val="yellow"/>
           <w:lang w:val="en-GB" w:eastAsia="en-GB"/>
         </w:rPr>
         <w:t>solid</w:t>
@@ -1602,21 +1599,12 @@
         </w:rPr>
         <w:t>Background: </w:t>
       </w:r>
-      <w:proofErr w:type="spellStart"/>
       <w:r>
         <w:rPr>
           <w:rStyle w:val="CodeChar"/>
           <w:lang w:val="en-GB" w:eastAsia="en-GB"/>
         </w:rPr>
-        <w:t>rgb</w:t>
-      </w:r>
-      <w:proofErr w:type="spellEnd"/>
-      <w:r>
-        <w:rPr>
-          <w:rStyle w:val="CodeChar"/>
-          <w:lang w:val="en-GB" w:eastAsia="en-GB"/>
-        </w:rPr>
-        <w:t>(0, 0, 0)</w:t>
+        <w:t>rgb(0, 0, 0)</w:t>
       </w:r>
     </w:p>
     <w:p>
@@ -1698,7 +1686,6 @@
         <w:rPr>
           <w:noProof/>
         </w:rPr>
-        <w:lastRenderedPageBreak/>
         <w:drawing>
           <wp:inline distT="0" distB="0" distL="0" distR="0" wp14:anchorId="665D1CDF" wp14:editId="72210DEC">
             <wp:extent cx="3308754" cy="2806496"/>
@@ -1749,6 +1736,9 @@
         </w:rPr>
       </w:pPr>
       <w:r>
+        <w:rPr>
+          <w:highlight w:val="yellow"/>
+        </w:rPr>
         <w:t>Constraints</w:t>
       </w:r>
     </w:p>
@@ -1762,13 +1752,15 @@
         <w:rPr>
           <w:rFonts w:eastAsia="Times New Roman" w:cstheme="minorHAnsi"/>
           <w:color w:val="000000"/>
-          <w:lang w:val="en-GB" w:eastAsia="en-GB"/>
-        </w:rPr>
-      </w:pPr>
-      <w:r>
-        <w:rPr>
-          <w:rFonts w:eastAsia="Times New Roman" w:cstheme="minorHAnsi"/>
-          <w:color w:val="000000"/>
+          <w:highlight w:val="yellow"/>
+          <w:lang w:val="en-GB" w:eastAsia="en-GB"/>
+        </w:rPr>
+      </w:pPr>
+      <w:r>
+        <w:rPr>
+          <w:rFonts w:eastAsia="Times New Roman" w:cstheme="minorHAnsi"/>
+          <w:color w:val="000000"/>
+          <w:highlight w:val="yellow"/>
           <w:lang w:val="en-GB" w:eastAsia="en-GB"/>
         </w:rPr>
         <w:t>Create an </w:t>
@@ -1779,6 +1771,7 @@
           <w:b/>
           <w:bCs/>
           <w:color w:val="000000"/>
+          <w:highlight w:val="yellow"/>
           <w:lang w:val="en-GB" w:eastAsia="en-GB"/>
         </w:rPr>
         <w:t>"</w:t>
@@ -1786,6 +1779,7 @@
       <w:r>
         <w:rPr>
           <w:rStyle w:val="CodeChar"/>
+          <w:highlight w:val="yellow"/>
           <w:lang w:val="en-GB" w:eastAsia="en-GB"/>
         </w:rPr>
         <w:t>index.html</w:t>
@@ -1796,6 +1790,7 @@
           <w:b/>
           <w:bCs/>
           <w:color w:val="000000"/>
+          <w:highlight w:val="yellow"/>
           <w:lang w:val="en-GB" w:eastAsia="en-GB"/>
         </w:rPr>
         <w:t>"</w:t>
@@ -1804,6 +1799,7 @@
         <w:rPr>
           <w:rFonts w:eastAsia="Times New Roman" w:cstheme="minorHAnsi"/>
           <w:color w:val="000000"/>
+          <w:highlight w:val="yellow"/>
           <w:lang w:val="en-GB" w:eastAsia="en-GB"/>
         </w:rPr>
         <w:t> file with title - </w:t>
@@ -1814,6 +1810,7 @@
           <w:b/>
           <w:bCs/>
           <w:color w:val="000000"/>
+          <w:highlight w:val="yellow"/>
           <w:lang w:val="en-GB" w:eastAsia="en-GB"/>
         </w:rPr>
         <w:t>"</w:t>
@@ -1821,6 +1818,7 @@
       <w:r>
         <w:rPr>
           <w:rStyle w:val="CodeChar"/>
+          <w:highlight w:val="yellow"/>
           <w:lang w:val="en-GB" w:eastAsia="en-GB"/>
         </w:rPr>
         <w:t>Buttons CSS</w:t>
@@ -1831,6 +1829,7 @@
           <w:b/>
           <w:bCs/>
           <w:color w:val="000000"/>
+          <w:highlight w:val="yellow"/>
           <w:lang w:val="en-GB" w:eastAsia="en-GB"/>
         </w:rPr>
         <w:t>"</w:t>
@@ -1846,13 +1845,15 @@
         <w:rPr>
           <w:rFonts w:eastAsia="Times New Roman" w:cstheme="minorHAnsi"/>
           <w:color w:val="000000"/>
-          <w:lang w:val="en-GB" w:eastAsia="en-GB"/>
-        </w:rPr>
-      </w:pPr>
-      <w:r>
-        <w:rPr>
-          <w:rFonts w:eastAsia="Times New Roman" w:cstheme="minorHAnsi"/>
-          <w:color w:val="000000"/>
+          <w:highlight w:val="yellow"/>
+          <w:lang w:val="en-GB" w:eastAsia="en-GB"/>
+        </w:rPr>
+      </w:pPr>
+      <w:r>
+        <w:rPr>
+          <w:rFonts w:eastAsia="Times New Roman" w:cstheme="minorHAnsi"/>
+          <w:color w:val="000000"/>
+          <w:highlight w:val="yellow"/>
           <w:lang w:val="en-GB" w:eastAsia="en-GB"/>
         </w:rPr>
         <w:t>Use </w:t>
@@ -1860,6 +1861,7 @@
       <w:r>
         <w:rPr>
           <w:rStyle w:val="CodeChar"/>
+          <w:highlight w:val="yellow"/>
           <w:lang w:val="en-GB" w:eastAsia="en-GB"/>
         </w:rPr>
         <w:t>h2</w:t>
@@ -1868,6 +1870,7 @@
         <w:rPr>
           <w:rFonts w:eastAsia="Times New Roman" w:cstheme="minorHAnsi"/>
           <w:color w:val="000000"/>
+          <w:highlight w:val="yellow"/>
           <w:lang w:val="en-GB" w:eastAsia="en-GB"/>
         </w:rPr>
         <w:t> tag for headings</w:t>
@@ -1883,13 +1886,15 @@
         <w:rPr>
           <w:rFonts w:eastAsia="Times New Roman" w:cstheme="minorHAnsi"/>
           <w:color w:val="000000"/>
-          <w:lang w:val="en-GB" w:eastAsia="en-GB"/>
-        </w:rPr>
-      </w:pPr>
-      <w:r>
-        <w:rPr>
-          <w:rFonts w:eastAsia="Times New Roman" w:cstheme="minorHAnsi"/>
-          <w:color w:val="000000"/>
+          <w:highlight w:val="yellow"/>
+          <w:lang w:val="en-GB" w:eastAsia="en-GB"/>
+        </w:rPr>
+      </w:pPr>
+      <w:r>
+        <w:rPr>
+          <w:rFonts w:eastAsia="Times New Roman" w:cstheme="minorHAnsi"/>
+          <w:color w:val="000000"/>
+          <w:highlight w:val="yellow"/>
           <w:lang w:val="en-GB" w:eastAsia="en-GB"/>
         </w:rPr>
         <w:t xml:space="preserve">Create </w:t>
@@ -1898,6 +1903,7 @@
         <w:rPr>
           <w:rFonts w:eastAsia="Times New Roman" w:cstheme="minorHAnsi"/>
           <w:color w:val="000000"/>
+          <w:highlight w:val="yellow"/>
           <w:lang w:val="en-GB" w:eastAsia="en-GB"/>
         </w:rPr>
         <w:t>9</w:t>
@@ -1906,6 +1912,7 @@
         <w:rPr>
           <w:rFonts w:eastAsia="Times New Roman" w:cstheme="minorHAnsi"/>
           <w:color w:val="000000"/>
+          <w:highlight w:val="yellow"/>
           <w:lang w:val="en-GB" w:eastAsia="en-GB"/>
         </w:rPr>
         <w:t xml:space="preserve"> buttons on </w:t>
@@ -1914,6 +1921,7 @@
         <w:rPr>
           <w:rFonts w:eastAsia="Times New Roman" w:cstheme="minorHAnsi"/>
           <w:color w:val="000000"/>
+          <w:highlight w:val="yellow"/>
           <w:lang w:val="en-GB" w:eastAsia="en-GB"/>
         </w:rPr>
         <w:t>3</w:t>
@@ -1922,6 +1930,7 @@
         <w:rPr>
           <w:rFonts w:eastAsia="Times New Roman" w:cstheme="minorHAnsi"/>
           <w:color w:val="000000"/>
+          <w:highlight w:val="yellow"/>
           <w:lang w:val="en-GB" w:eastAsia="en-GB"/>
         </w:rPr>
         <w:t xml:space="preserve"> rows with class </w:t>
@@ -1929,6 +1938,7 @@
       <w:r>
         <w:rPr>
           <w:rStyle w:val="CodeChar"/>
+          <w:highlight w:val="yellow"/>
           <w:lang w:val="en-GB" w:eastAsia="en-GB"/>
         </w:rPr>
         <w:t>button</w:t>
@@ -1944,13 +1954,15 @@
         <w:rPr>
           <w:rFonts w:eastAsia="Times New Roman" w:cstheme="minorHAnsi"/>
           <w:color w:val="000000"/>
-          <w:lang w:val="en-GB" w:eastAsia="en-GB"/>
-        </w:rPr>
-      </w:pPr>
-      <w:r>
-        <w:rPr>
-          <w:rFonts w:eastAsia="Times New Roman" w:cstheme="minorHAnsi"/>
-          <w:color w:val="000000"/>
+          <w:highlight w:val="yellow"/>
+          <w:lang w:val="en-GB" w:eastAsia="en-GB"/>
+        </w:rPr>
+      </w:pPr>
+      <w:r>
+        <w:rPr>
+          <w:rFonts w:eastAsia="Times New Roman" w:cstheme="minorHAnsi"/>
+          <w:color w:val="000000"/>
+          <w:highlight w:val="yellow"/>
           <w:lang w:val="en-GB" w:eastAsia="en-GB"/>
         </w:rPr>
         <w:t>For the first button in each row use </w:t>
@@ -1958,6 +1970,7 @@
       <w:r>
         <w:rPr>
           <w:rStyle w:val="CodeChar"/>
+          <w:highlight w:val="yellow"/>
           <w:lang w:val="en-GB" w:eastAsia="en-GB"/>
         </w:rPr>
         <w:t>a</w:t>
@@ -1966,6 +1979,7 @@
         <w:rPr>
           <w:rFonts w:eastAsia="Times New Roman" w:cstheme="minorHAnsi"/>
           <w:color w:val="000000"/>
+          <w:highlight w:val="yellow"/>
           <w:lang w:val="en-GB" w:eastAsia="en-GB"/>
         </w:rPr>
         <w:t> tag</w:t>
@@ -1981,13 +1995,15 @@
         <w:rPr>
           <w:rFonts w:eastAsia="Times New Roman" w:cstheme="minorHAnsi"/>
           <w:color w:val="000000"/>
-          <w:lang w:val="en-GB" w:eastAsia="en-GB"/>
-        </w:rPr>
-      </w:pPr>
-      <w:r>
-        <w:rPr>
-          <w:rFonts w:eastAsia="Times New Roman" w:cstheme="minorHAnsi"/>
-          <w:color w:val="000000"/>
+          <w:highlight w:val="yellow"/>
+          <w:lang w:val="en-GB" w:eastAsia="en-GB"/>
+        </w:rPr>
+      </w:pPr>
+      <w:r>
+        <w:rPr>
+          <w:rFonts w:eastAsia="Times New Roman" w:cstheme="minorHAnsi"/>
+          <w:color w:val="000000"/>
+          <w:highlight w:val="yellow"/>
           <w:lang w:val="en-GB" w:eastAsia="en-GB"/>
         </w:rPr>
         <w:t>For the next two buttons in the row use </w:t>
@@ -1995,6 +2011,7 @@
       <w:r>
         <w:rPr>
           <w:rStyle w:val="CodeChar"/>
+          <w:highlight w:val="yellow"/>
           <w:lang w:val="en-GB" w:eastAsia="en-GB"/>
         </w:rPr>
         <w:t>button </w:t>
@@ -2003,6 +2020,7 @@
         <w:rPr>
           <w:rFonts w:eastAsia="Times New Roman" w:cstheme="minorHAnsi"/>
           <w:color w:val="000000"/>
+          <w:highlight w:val="yellow"/>
           <w:lang w:val="en-GB" w:eastAsia="en-GB"/>
         </w:rPr>
         <w:t>tags</w:t>
@@ -2018,13 +2036,15 @@
         <w:rPr>
           <w:rFonts w:eastAsia="Times New Roman" w:cstheme="minorHAnsi"/>
           <w:color w:val="000000"/>
-          <w:lang w:val="en-GB" w:eastAsia="en-GB"/>
-        </w:rPr>
-      </w:pPr>
-      <w:r>
-        <w:rPr>
-          <w:rFonts w:eastAsia="Times New Roman" w:cstheme="minorHAnsi"/>
-          <w:color w:val="000000"/>
+          <w:highlight w:val="yellow"/>
+          <w:lang w:val="en-GB" w:eastAsia="en-GB"/>
+        </w:rPr>
+      </w:pPr>
+      <w:r>
+        <w:rPr>
+          <w:rFonts w:eastAsia="Times New Roman" w:cstheme="minorHAnsi"/>
+          <w:color w:val="000000"/>
+          <w:highlight w:val="yellow"/>
           <w:lang w:val="en-GB" w:eastAsia="en-GB"/>
         </w:rPr>
         <w:t>The buttons in the second and the third row should have class - </w:t>
@@ -2032,6 +2052,7 @@
       <w:r>
         <w:rPr>
           <w:rStyle w:val="CodeChar"/>
+          <w:highlight w:val="yellow"/>
           <w:lang w:val="en-GB" w:eastAsia="en-GB"/>
         </w:rPr>
         <w:t>fill</w:t>
@@ -2047,13 +2068,15 @@
         <w:rPr>
           <w:rFonts w:eastAsia="Times New Roman" w:cstheme="minorHAnsi"/>
           <w:color w:val="000000"/>
-          <w:lang w:val="en-GB" w:eastAsia="en-GB"/>
-        </w:rPr>
-      </w:pPr>
-      <w:r>
-        <w:rPr>
-          <w:rFonts w:eastAsia="Times New Roman" w:cstheme="minorHAnsi"/>
-          <w:color w:val="000000"/>
+          <w:highlight w:val="yellow"/>
+          <w:lang w:val="en-GB" w:eastAsia="en-GB"/>
+        </w:rPr>
+      </w:pPr>
+      <w:r>
+        <w:rPr>
+          <w:rFonts w:eastAsia="Times New Roman" w:cstheme="minorHAnsi"/>
+          <w:color w:val="000000"/>
+          <w:highlight w:val="yellow"/>
           <w:lang w:val="en-GB" w:eastAsia="en-GB"/>
         </w:rPr>
         <w:t>Every last button in the row should have class - </w:t>
@@ -2061,6 +2084,7 @@
       <w:r>
         <w:rPr>
           <w:rStyle w:val="CodeChar"/>
+          <w:highlight w:val="yellow"/>
           <w:lang w:val="en-GB" w:eastAsia="en-GB"/>
         </w:rPr>
         <w:t>hover</w:t>
@@ -2076,34 +2100,18 @@
         <w:rPr>
           <w:rFonts w:eastAsia="Times New Roman" w:cstheme="minorHAnsi"/>
           <w:color w:val="000000"/>
-          <w:lang w:val="en-GB" w:eastAsia="en-GB"/>
-        </w:rPr>
-      </w:pPr>
-      <w:r>
-        <w:rPr>
-          <w:rFonts w:eastAsia="Times New Roman" w:cstheme="minorHAnsi"/>
-          <w:color w:val="000000"/>
-          <w:lang w:val="en-GB" w:eastAsia="en-GB"/>
-        </w:rPr>
-        <w:t xml:space="preserve">You must use the following three </w:t>
-      </w:r>
-      <w:proofErr w:type="spellStart"/>
-      <w:r>
-        <w:rPr>
-          <w:rFonts w:eastAsia="Times New Roman" w:cstheme="minorHAnsi"/>
-          <w:color w:val="000000"/>
-          <w:lang w:val="en-GB" w:eastAsia="en-GB"/>
-        </w:rPr>
-        <w:t>colors</w:t>
-      </w:r>
-      <w:proofErr w:type="spellEnd"/>
-      <w:r>
-        <w:rPr>
-          <w:rFonts w:eastAsia="Times New Roman" w:cstheme="minorHAnsi"/>
-          <w:color w:val="000000"/>
-          <w:lang w:val="en-GB" w:eastAsia="en-GB"/>
-        </w:rPr>
-        <w:t xml:space="preserve">: </w:t>
+          <w:highlight w:val="yellow"/>
+          <w:lang w:val="en-GB" w:eastAsia="en-GB"/>
+        </w:rPr>
+      </w:pPr>
+      <w:r>
+        <w:rPr>
+          <w:rFonts w:eastAsia="Times New Roman" w:cstheme="minorHAnsi"/>
+          <w:color w:val="000000"/>
+          <w:highlight w:val="yellow"/>
+          <w:lang w:val="en-GB" w:eastAsia="en-GB"/>
+        </w:rPr>
+        <w:t xml:space="preserve">You must use the following three colors: </w:t>
       </w:r>
     </w:p>
     <w:p>
@@ -2114,11 +2122,13 @@
           <w:numId w:val="4"/>
         </w:numPr>
         <w:rPr>
-          <w:lang w:val="en-GB" w:eastAsia="en-GB"/>
-        </w:rPr>
-      </w:pPr>
-      <w:r>
-        <w:rPr>
+          <w:highlight w:val="yellow"/>
+          <w:lang w:val="en-GB" w:eastAsia="en-GB"/>
+        </w:rPr>
+      </w:pPr>
+      <w:r>
+        <w:rPr>
+          <w:highlight w:val="yellow"/>
           <w:lang w:val="en-GB" w:eastAsia="en-GB"/>
         </w:rPr>
         <w:t>green(rgb(0, 102, 0))</w:t>
@@ -2132,11 +2142,13 @@
           <w:numId w:val="4"/>
         </w:numPr>
         <w:rPr>
-          <w:lang w:val="en-GB" w:eastAsia="en-GB"/>
-        </w:rPr>
-      </w:pPr>
-      <w:r>
-        <w:rPr>
+          <w:highlight w:val="yellow"/>
+          <w:lang w:val="en-GB" w:eastAsia="en-GB"/>
+        </w:rPr>
+      </w:pPr>
+      <w:r>
+        <w:rPr>
+          <w:highlight w:val="yellow"/>
           <w:lang w:val="en-GB" w:eastAsia="en-GB"/>
         </w:rPr>
         <w:t>white(rgb(251, 251, 251))</w:t>
@@ -2152,11 +2164,13 @@
         <w:rPr>
           <w:rFonts w:asciiTheme="minorHAnsi" w:eastAsia="Times New Roman" w:hAnsiTheme="minorHAnsi" w:cstheme="minorHAnsi"/>
           <w:color w:val="000000"/>
-          <w:lang w:val="en-GB" w:eastAsia="en-GB"/>
-        </w:rPr>
-      </w:pPr>
-      <w:r>
-        <w:rPr>
+          <w:highlight w:val="yellow"/>
+          <w:lang w:val="en-GB" w:eastAsia="en-GB"/>
+        </w:rPr>
+      </w:pPr>
+      <w:r>
+        <w:rPr>
+          <w:highlight w:val="yellow"/>
           <w:lang w:val="en-GB" w:eastAsia="en-GB"/>
         </w:rPr>
         <w:t>gray(rgb(51, 51, 51))</w:t>
@@ -2172,13 +2186,15 @@
         <w:rPr>
           <w:rFonts w:eastAsia="Times New Roman" w:cstheme="minorHAnsi"/>
           <w:color w:val="000000"/>
-          <w:lang w:val="en-GB" w:eastAsia="en-GB"/>
-        </w:rPr>
-      </w:pPr>
-      <w:r>
-        <w:rPr>
-          <w:rFonts w:eastAsia="Times New Roman" w:cstheme="minorHAnsi"/>
-          <w:color w:val="000000"/>
+          <w:highlight w:val="yellow"/>
+          <w:lang w:val="en-GB" w:eastAsia="en-GB"/>
+        </w:rPr>
+      </w:pPr>
+      <w:r>
+        <w:rPr>
+          <w:rFonts w:eastAsia="Times New Roman" w:cstheme="minorHAnsi"/>
+          <w:color w:val="000000"/>
+          <w:highlight w:val="yellow"/>
           <w:lang w:val="en-GB" w:eastAsia="en-GB"/>
         </w:rPr>
         <w:t>Use </w:t>
@@ -2190,6 +2206,7 @@
           <w:b/>
           <w:bCs/>
           <w:color w:val="000000"/>
+          <w:highlight w:val="yellow"/>
           <w:lang w:val="en-GB" w:eastAsia="en-GB"/>
         </w:rPr>
         <w:t>FontAwesome</w:t>
@@ -2199,6 +2216,7 @@
         <w:rPr>
           <w:rFonts w:eastAsia="Times New Roman" w:cstheme="minorHAnsi"/>
           <w:color w:val="000000"/>
+          <w:highlight w:val="yellow"/>
           <w:lang w:val="en-GB" w:eastAsia="en-GB"/>
         </w:rPr>
         <w:t xml:space="preserve"> for this task. Import it in your </w:t>
@@ -2207,6 +2225,7 @@
         <w:rPr>
           <w:rFonts w:eastAsia="Times New Roman" w:cstheme="minorHAnsi"/>
           <w:color w:val="000000"/>
+          <w:highlight w:val="yellow"/>
           <w:lang w:val="en-GB" w:eastAsia="en-GB"/>
         </w:rPr>
         <w:t>CSS</w:t>
@@ -2215,6 +2234,7 @@
         <w:rPr>
           <w:rFonts w:eastAsia="Times New Roman" w:cstheme="minorHAnsi"/>
           <w:color w:val="000000"/>
+          <w:highlight w:val="yellow"/>
           <w:lang w:val="en-GB" w:eastAsia="en-GB"/>
         </w:rPr>
         <w:t xml:space="preserve">, with </w:t>
@@ -2223,6 +2243,7 @@
         <w:rPr>
           <w:rFonts w:eastAsia="Times New Roman" w:cstheme="minorHAnsi"/>
           <w:color w:val="000000"/>
+          <w:highlight w:val="yellow"/>
           <w:lang w:val="en-GB" w:eastAsia="en-GB"/>
         </w:rPr>
         <w:tab/>
@@ -2231,6 +2252,7 @@
         <w:rPr>
           <w:rFonts w:eastAsia="Times New Roman" w:cstheme="minorHAnsi"/>
           <w:color w:val="000000"/>
+          <w:highlight w:val="yellow"/>
           <w:lang w:val="en-GB" w:eastAsia="en-GB"/>
         </w:rPr>
         <w:t>the </w:t>
@@ -2241,6 +2263,7 @@
           <w:b/>
           <w:bCs/>
           <w:color w:val="000000"/>
+          <w:highlight w:val="yellow"/>
           <w:lang w:val="en-GB" w:eastAsia="en-GB"/>
         </w:rPr>
         <w:t>@import</w:t>
@@ -2249,6 +2272,7 @@
         <w:rPr>
           <w:rFonts w:eastAsia="Times New Roman" w:cstheme="minorHAnsi"/>
           <w:color w:val="000000"/>
+          <w:highlight w:val="yellow"/>
           <w:lang w:val="en-GB" w:eastAsia="en-GB"/>
         </w:rPr>
         <w:t> rule</w:t>
@@ -2257,6 +2281,7 @@
         <w:rPr>
           <w:rFonts w:eastAsia="Times New Roman" w:cstheme="minorHAnsi"/>
           <w:color w:val="000000"/>
+          <w:highlight w:val="yellow"/>
           <w:lang w:val="en-GB" w:eastAsia="en-GB"/>
         </w:rPr>
         <w:t>.</w:t>
@@ -2270,6 +2295,9 @@
         </w:rPr>
       </w:pPr>
       <w:r>
+        <w:rPr>
+          <w:highlight w:val="yellow"/>
+        </w:rPr>
         <w:t>Hints</w:t>
       </w:r>
     </w:p>
@@ -2285,6 +2313,7 @@
           <w:color w:val="000000"/>
           <w:sz w:val="22"/>
           <w:szCs w:val="22"/>
+          <w:highlight w:val="yellow"/>
         </w:rPr>
       </w:pPr>
       <w:r>
@@ -2293,6 +2322,7 @@
           <w:color w:val="000000"/>
           <w:sz w:val="22"/>
           <w:szCs w:val="22"/>
+          <w:highlight w:val="yellow"/>
         </w:rPr>
         <w:t>Change the </w:t>
       </w:r>
@@ -2303,6 +2333,7 @@
           <w:color w:val="000000"/>
           <w:sz w:val="22"/>
           <w:szCs w:val="22"/>
+          <w:highlight w:val="yellow"/>
         </w:rPr>
         <w:t>cursor</w:t>
       </w:r>
@@ -2312,6 +2343,7 @@
           <w:color w:val="000000"/>
           <w:sz w:val="22"/>
           <w:szCs w:val="22"/>
+          <w:highlight w:val="yellow"/>
         </w:rPr>
         <w:t> property to </w:t>
       </w:r>
@@ -2322,8 +2354,29 @@
             <w:rFonts w:asciiTheme="minorHAnsi" w:hAnsiTheme="minorHAnsi" w:cstheme="minorHAnsi"/>
             <w:sz w:val="22"/>
             <w:szCs w:val="22"/>
+            <w:highlight w:val="yellow"/>
           </w:rPr>
-          <w:t>pointer</w:t>
+          <w:t>po</w:t>
+        </w:r>
+        <w:r>
+          <w:rPr>
+            <w:rStyle w:val="Hyperlink"/>
+            <w:rFonts w:asciiTheme="minorHAnsi" w:hAnsiTheme="minorHAnsi" w:cstheme="minorHAnsi"/>
+            <w:sz w:val="22"/>
+            <w:szCs w:val="22"/>
+            <w:highlight w:val="yellow"/>
+          </w:rPr>
+          <w:t>i</w:t>
+        </w:r>
+        <w:r>
+          <w:rPr>
+            <w:rStyle w:val="Hyperlink"/>
+            <w:rFonts w:asciiTheme="minorHAnsi" w:hAnsiTheme="minorHAnsi" w:cstheme="minorHAnsi"/>
+            <w:sz w:val="22"/>
+            <w:szCs w:val="22"/>
+            <w:highlight w:val="yellow"/>
+          </w:rPr>
+          <w:t>nter</w:t>
         </w:r>
       </w:hyperlink>
     </w:p>
@@ -2339,6 +2392,7 @@
           <w:color w:val="000000"/>
           <w:sz w:val="22"/>
           <w:szCs w:val="22"/>
+          <w:highlight w:val="yellow"/>
         </w:rPr>
       </w:pPr>
       <w:r>
@@ -2347,6 +2401,7 @@
           <w:color w:val="000000"/>
           <w:sz w:val="22"/>
           <w:szCs w:val="22"/>
+          <w:highlight w:val="yellow"/>
         </w:rPr>
         <w:t>Change the </w:t>
       </w:r>
@@ -2357,6 +2412,7 @@
           <w:color w:val="000000"/>
           <w:sz w:val="22"/>
           <w:szCs w:val="22"/>
+          <w:highlight w:val="yellow"/>
         </w:rPr>
         <w:t>outline</w:t>
       </w:r>
@@ -2366,6 +2422,7 @@
           <w:color w:val="000000"/>
           <w:sz w:val="22"/>
           <w:szCs w:val="22"/>
+          <w:highlight w:val="yellow"/>
         </w:rPr>
         <w:t> property to </w:t>
       </w:r>
@@ -2376,6 +2433,7 @@
             <w:rFonts w:asciiTheme="minorHAnsi" w:hAnsiTheme="minorHAnsi" w:cstheme="minorHAnsi"/>
             <w:sz w:val="22"/>
             <w:szCs w:val="22"/>
+            <w:highlight w:val="yellow"/>
           </w:rPr>
           <w:t>none</w:t>
         </w:r>
@@ -2547,21 +2605,12 @@
         </w:rPr>
         <w:t>Use </w:t>
       </w:r>
-      <w:proofErr w:type="spellStart"/>
       <w:r>
         <w:rPr>
           <w:rStyle w:val="CodeChar"/>
           <w:lang w:val="en-GB" w:eastAsia="en-GB"/>
         </w:rPr>
-        <w:t>Lato</w:t>
-      </w:r>
-      <w:proofErr w:type="spellEnd"/>
-      <w:r>
-        <w:rPr>
-          <w:rStyle w:val="CodeChar"/>
-          <w:lang w:val="en-GB" w:eastAsia="en-GB"/>
-        </w:rPr>
-        <w:t>, sans-serif</w:t>
+        <w:t>Lato, sans-serif</w:t>
       </w:r>
       <w:r>
         <w:rPr>
@@ -2982,21 +3031,12 @@
         </w:rPr>
         <w:t>Use </w:t>
       </w:r>
-      <w:proofErr w:type="spellStart"/>
       <w:r>
         <w:rPr>
           <w:rStyle w:val="CodeChar"/>
           <w:lang w:val="en-GB" w:eastAsia="en-GB"/>
         </w:rPr>
-        <w:t>Raleway</w:t>
-      </w:r>
-      <w:proofErr w:type="spellEnd"/>
-      <w:r>
-        <w:rPr>
-          <w:rStyle w:val="CodeChar"/>
-          <w:lang w:val="en-GB" w:eastAsia="en-GB"/>
-        </w:rPr>
-        <w:t>,</w:t>
+        <w:t>Raleway,</w:t>
       </w:r>
       <w:r>
         <w:rPr>
@@ -3369,20 +3409,8 @@
           <w:color w:val="000000"/>
           <w:lang w:val="en-GB" w:eastAsia="en-GB"/>
         </w:rPr>
-        <w:t xml:space="preserve">Contrasting </w:t>
-      </w:r>
-      <w:proofErr w:type="spellStart"/>
-      <w:r>
-        <w:rPr>
-          <w:rFonts w:eastAsia="Times New Roman" w:cstheme="minorHAnsi"/>
-          <w:b/>
-          <w:bCs/>
-          <w:color w:val="000000"/>
-          <w:lang w:val="en-GB" w:eastAsia="en-GB"/>
-        </w:rPr>
-        <w:t>Colors</w:t>
-      </w:r>
-      <w:proofErr w:type="spellEnd"/>
+        <w:t>Contrasting Colors</w:t>
+      </w:r>
       <w:r>
         <w:rPr>
           <w:rFonts w:eastAsia="Times New Roman" w:cstheme="minorHAnsi"/>
@@ -3460,21 +3488,12 @@
         </w:rPr>
         <w:t>Make the background with </w:t>
       </w:r>
-      <w:proofErr w:type="spellStart"/>
       <w:r>
         <w:rPr>
           <w:rStyle w:val="CodeChar"/>
           <w:lang w:val="en-GB" w:eastAsia="en-GB"/>
         </w:rPr>
-        <w:t>rgb</w:t>
-      </w:r>
-      <w:proofErr w:type="spellEnd"/>
-      <w:r>
-        <w:rPr>
-          <w:rStyle w:val="CodeChar"/>
-          <w:lang w:val="en-GB" w:eastAsia="en-GB"/>
-        </w:rPr>
-        <w:t>(51, 102, 153)</w:t>
+        <w:t>rgb(51, 102, 153)</w:t>
       </w:r>
       <w:r>
         <w:rPr>
@@ -4282,7 +4301,7 @@
                       <a:tailEnd type="none" w="med" len="med"/>
                       <a:extLst>
                         <a:ext uri="{C807C97D-BFC1-408E-A445-0C87EB9F89A2}">
-                          <ask:lineSketchStyleProps xmlns:ask="http://schemas.microsoft.com/office/drawing/2018/sketchyshapes" xmlns:w16="http://schemas.microsoft.com/office/word/2018/wordml" xmlns:w16cid="http://schemas.microsoft.com/office/word/2016/wordml/cid" xmlns:w16cex="http://schemas.microsoft.com/office/word/2018/wordml/cex" xmlns:w="http://schemas.openxmlformats.org/wordprocessingml/2006/main" xmlns:w10="urn:schemas-microsoft-com:office:word" xmlns:v="urn:schemas-microsoft-com:vml" xmlns:o="urn:schemas-microsoft-com:office:office" xmlns:am3d="http://schemas.microsoft.com/office/drawing/2017/model3d" xmlns:aink="http://schemas.microsoft.com/office/drawing/2016/ink" xmlns:cx8="http://schemas.microsoft.com/office/drawing/2016/5/14/chartex" xmlns:cx7="http://schemas.microsoft.com/office/drawing/2016/5/13/chartex" xmlns:cx6="http://schemas.microsoft.com/office/drawing/2016/5/12/chartex" xmlns:cx5="http://schemas.microsoft.com/office/drawing/2016/5/11/chartex" xmlns:cx4="http://schemas.microsoft.com/office/drawing/2016/5/10/chartex" xmlns:cx3="http://schemas.microsoft.com/office/drawing/2016/5/9/chartex" xmlns:cx2="http://schemas.microsoft.com/office/drawing/2015/10/21/chartex" xmlns="" sd="0">
+                          <ask:lineSketchStyleProps xmlns="" xmlns:cx2="http://schemas.microsoft.com/office/drawing/2015/10/21/chartex" xmlns:cx3="http://schemas.microsoft.com/office/drawing/2016/5/9/chartex" xmlns:cx4="http://schemas.microsoft.com/office/drawing/2016/5/10/chartex" xmlns:cx5="http://schemas.microsoft.com/office/drawing/2016/5/11/chartex" xmlns:cx6="http://schemas.microsoft.com/office/drawing/2016/5/12/chartex" xmlns:cx7="http://schemas.microsoft.com/office/drawing/2016/5/13/chartex" xmlns:cx8="http://schemas.microsoft.com/office/drawing/2016/5/14/chartex" xmlns:aink="http://schemas.microsoft.com/office/drawing/2016/ink" xmlns:am3d="http://schemas.microsoft.com/office/drawing/2017/model3d" xmlns:o="urn:schemas-microsoft-com:office:office" xmlns:v="urn:schemas-microsoft-com:vml" xmlns:w10="urn:schemas-microsoft-com:office:word" xmlns:w="http://schemas.openxmlformats.org/wordprocessingml/2006/main" xmlns:w16cex="http://schemas.microsoft.com/office/word/2018/wordml/cex" xmlns:w16cid="http://schemas.microsoft.com/office/word/2016/wordml/cid" xmlns:w16="http://schemas.microsoft.com/office/word/2018/wordml" xmlns:ask="http://schemas.microsoft.com/office/drawing/2018/sketchyshapes" sd="0">
                             <a:custGeom>
                               <a:avLst/>
                               <a:gdLst/>
@@ -5261,21 +5280,12 @@
         </w:rPr>
         <w:t>Style its left border with </w:t>
       </w:r>
-      <w:proofErr w:type="spellStart"/>
       <w:r>
         <w:rPr>
           <w:rStyle w:val="CodeChar"/>
           <w:lang w:val="en-GB" w:eastAsia="en-GB"/>
         </w:rPr>
-        <w:t>rgb</w:t>
-      </w:r>
-      <w:proofErr w:type="spellEnd"/>
-      <w:r>
-        <w:rPr>
-          <w:rStyle w:val="CodeChar"/>
-          <w:lang w:val="en-GB" w:eastAsia="en-GB"/>
-        </w:rPr>
-        <w:t>(221,221,221)</w:t>
+        <w:t>rgb(221,221,221)</w:t>
       </w:r>
       <w:r>
         <w:rPr>
@@ -5435,7 +5445,7 @@
                       <a:tailEnd type="none" w="med" len="med"/>
                       <a:extLst>
                         <a:ext uri="{C807C97D-BFC1-408E-A445-0C87EB9F89A2}">
-                          <ask:lineSketchStyleProps xmlns:ask="http://schemas.microsoft.com/office/drawing/2018/sketchyshapes" xmlns:w16="http://schemas.microsoft.com/office/word/2018/wordml" xmlns:w16cid="http://schemas.microsoft.com/office/word/2016/wordml/cid" xmlns:w16cex="http://schemas.microsoft.com/office/word/2018/wordml/cex" xmlns:w="http://schemas.openxmlformats.org/wordprocessingml/2006/main" xmlns:w10="urn:schemas-microsoft-com:office:word" xmlns:v="urn:schemas-microsoft-com:vml" xmlns:o="urn:schemas-microsoft-com:office:office" xmlns:am3d="http://schemas.microsoft.com/office/drawing/2017/model3d" xmlns:aink="http://schemas.microsoft.com/office/drawing/2016/ink" xmlns:cx8="http://schemas.microsoft.com/office/drawing/2016/5/14/chartex" xmlns:cx7="http://schemas.microsoft.com/office/drawing/2016/5/13/chartex" xmlns:cx6="http://schemas.microsoft.com/office/drawing/2016/5/12/chartex" xmlns:cx5="http://schemas.microsoft.com/office/drawing/2016/5/11/chartex" xmlns:cx4="http://schemas.microsoft.com/office/drawing/2016/5/10/chartex" xmlns:cx3="http://schemas.microsoft.com/office/drawing/2016/5/9/chartex" xmlns:cx2="http://schemas.microsoft.com/office/drawing/2015/10/21/chartex" xmlns="" sd="0">
+                          <ask:lineSketchStyleProps xmlns="" xmlns:cx2="http://schemas.microsoft.com/office/drawing/2015/10/21/chartex" xmlns:cx3="http://schemas.microsoft.com/office/drawing/2016/5/9/chartex" xmlns:cx4="http://schemas.microsoft.com/office/drawing/2016/5/10/chartex" xmlns:cx5="http://schemas.microsoft.com/office/drawing/2016/5/11/chartex" xmlns:cx6="http://schemas.microsoft.com/office/drawing/2016/5/12/chartex" xmlns:cx7="http://schemas.microsoft.com/office/drawing/2016/5/13/chartex" xmlns:cx8="http://schemas.microsoft.com/office/drawing/2016/5/14/chartex" xmlns:aink="http://schemas.microsoft.com/office/drawing/2016/ink" xmlns:am3d="http://schemas.microsoft.com/office/drawing/2017/model3d" xmlns:o="urn:schemas-microsoft-com:office:office" xmlns:v="urn:schemas-microsoft-com:vml" xmlns:w10="urn:schemas-microsoft-com:office:word" xmlns:w="http://schemas.openxmlformats.org/wordprocessingml/2006/main" xmlns:w16cex="http://schemas.microsoft.com/office/word/2018/wordml/cex" xmlns:w16cid="http://schemas.microsoft.com/office/word/2016/wordml/cid" xmlns:w16="http://schemas.microsoft.com/office/word/2018/wordml" xmlns:ask="http://schemas.microsoft.com/office/drawing/2018/sketchyshapes" sd="0">
                             <a:custGeom>
                               <a:avLst/>
                               <a:gdLst/>
@@ -5630,7 +5640,6 @@
         </w:rPr>
         <w:t>Use </w:t>
       </w:r>
-      <w:proofErr w:type="spellStart"/>
       <w:r>
         <w:rPr>
           <w:rStyle w:val="CodeChar"/>
@@ -5638,7 +5647,6 @@
         </w:rPr>
         <w:t>ul</w:t>
       </w:r>
-      <w:proofErr w:type="spellEnd"/>
       <w:r>
         <w:rPr>
           <w:rFonts w:eastAsia="Times New Roman" w:cstheme="minorHAnsi"/>
@@ -5910,7 +5918,7 @@
             </wp:anchor>
           </w:drawing>
         </mc:Choice>
-        <mc:Fallback xmlns:w16="http://schemas.microsoft.com/office/word/2018/wordml" xmlns:w16cid="http://schemas.microsoft.com/office/word/2016/wordml/cid" xmlns:w16cex="http://schemas.microsoft.com/office/word/2018/wordml/cex" xmlns:am3d="http://schemas.microsoft.com/office/drawing/2017/model3d" xmlns:aink="http://schemas.microsoft.com/office/drawing/2016/ink" xmlns:cx8="http://schemas.microsoft.com/office/drawing/2016/5/14/chartex" xmlns:cx7="http://schemas.microsoft.com/office/drawing/2016/5/13/chartex" xmlns:cx6="http://schemas.microsoft.com/office/drawing/2016/5/12/chartex" xmlns:cx5="http://schemas.microsoft.com/office/drawing/2016/5/11/chartex" xmlns:cx4="http://schemas.microsoft.com/office/drawing/2016/5/10/chartex" xmlns:cx3="http://schemas.microsoft.com/office/drawing/2016/5/9/chartex" xmlns:cx2="http://schemas.microsoft.com/office/drawing/2015/10/21/chartex">
+        <mc:Fallback xmlns:cx2="http://schemas.microsoft.com/office/drawing/2015/10/21/chartex" xmlns:cx3="http://schemas.microsoft.com/office/drawing/2016/5/9/chartex" xmlns:cx4="http://schemas.microsoft.com/office/drawing/2016/5/10/chartex" xmlns:cx5="http://schemas.microsoft.com/office/drawing/2016/5/11/chartex" xmlns:cx6="http://schemas.microsoft.com/office/drawing/2016/5/12/chartex" xmlns:cx7="http://schemas.microsoft.com/office/drawing/2016/5/13/chartex" xmlns:cx8="http://schemas.microsoft.com/office/drawing/2016/5/14/chartex" xmlns:aink="http://schemas.microsoft.com/office/drawing/2016/ink" xmlns:am3d="http://schemas.microsoft.com/office/drawing/2017/model3d" xmlns:w16cex="http://schemas.microsoft.com/office/word/2018/wordml/cex" xmlns:w16cid="http://schemas.microsoft.com/office/word/2016/wordml/cid" xmlns:w16="http://schemas.microsoft.com/office/word/2018/wordml">
           <w:pict>
             <v:shapetype w14:anchorId="41B1E642" id="_x0000_t202" coordsize="21600,21600" o:spt="202" path="m,l,21600r21600,l21600,xe">
               <v:stroke joinstyle="miter"/>
@@ -6343,7 +6351,7 @@
                                               <a14:useLocalDpi xmlns:a14="http://schemas.microsoft.com/office/drawing/2010/main" val="0"/>
                                             </a:ext>
                                             <a:ext uri="{837473B0-CC2E-450A-ABE3-18F120FF3D39}">
-                                              <a1611:picAttrSrcUrl xmlns:a1611="http://schemas.microsoft.com/office/drawing/2016/11/main" xmlns:w16="http://schemas.microsoft.com/office/word/2018/wordml" xmlns:w16cid="http://schemas.microsoft.com/office/word/2016/wordml/cid" xmlns:w16cex="http://schemas.microsoft.com/office/word/2018/wordml/cex" xmlns:w="http://schemas.openxmlformats.org/wordprocessingml/2006/main" xmlns:w10="urn:schemas-microsoft-com:office:word" xmlns:v="urn:schemas-microsoft-com:vml" xmlns:o="urn:schemas-microsoft-com:office:office" xmlns:am3d="http://schemas.microsoft.com/office/drawing/2017/model3d" xmlns:aink="http://schemas.microsoft.com/office/drawing/2016/ink" xmlns:cx8="http://schemas.microsoft.com/office/drawing/2016/5/14/chartex" xmlns:cx7="http://schemas.microsoft.com/office/drawing/2016/5/13/chartex" xmlns:cx6="http://schemas.microsoft.com/office/drawing/2016/5/12/chartex" xmlns:cx5="http://schemas.microsoft.com/office/drawing/2016/5/11/chartex" xmlns:cx4="http://schemas.microsoft.com/office/drawing/2016/5/10/chartex" xmlns:cx3="http://schemas.microsoft.com/office/drawing/2016/5/9/chartex" xmlns:cx2="http://schemas.microsoft.com/office/drawing/2015/10/21/chartex" xmlns="" r:id="rId9"/>
+                                              <a1611:picAttrSrcUrl xmlns="" xmlns:cx2="http://schemas.microsoft.com/office/drawing/2015/10/21/chartex" xmlns:cx3="http://schemas.microsoft.com/office/drawing/2016/5/9/chartex" xmlns:cx4="http://schemas.microsoft.com/office/drawing/2016/5/10/chartex" xmlns:cx5="http://schemas.microsoft.com/office/drawing/2016/5/11/chartex" xmlns:cx6="http://schemas.microsoft.com/office/drawing/2016/5/12/chartex" xmlns:cx7="http://schemas.microsoft.com/office/drawing/2016/5/13/chartex" xmlns:cx8="http://schemas.microsoft.com/office/drawing/2016/5/14/chartex" xmlns:aink="http://schemas.microsoft.com/office/drawing/2016/ink" xmlns:am3d="http://schemas.microsoft.com/office/drawing/2017/model3d" xmlns:o="urn:schemas-microsoft-com:office:office" xmlns:v="urn:schemas-microsoft-com:vml" xmlns:w10="urn:schemas-microsoft-com:office:word" xmlns:w="http://schemas.openxmlformats.org/wordprocessingml/2006/main" xmlns:w16cex="http://schemas.microsoft.com/office/word/2018/wordml/cex" xmlns:w16cid="http://schemas.microsoft.com/office/word/2016/wordml/cid" xmlns:w16="http://schemas.microsoft.com/office/word/2018/wordml" xmlns:a1611="http://schemas.microsoft.com/office/drawing/2016/11/main" r:id="rId9"/>
                                             </a:ext>
                                           </a:extLst>
                                         </a:blip>
@@ -6683,7 +6691,7 @@
             </wp:anchor>
           </w:drawing>
         </mc:Choice>
-        <mc:Fallback xmlns:w16="http://schemas.microsoft.com/office/word/2018/wordml" xmlns:w16cid="http://schemas.microsoft.com/office/word/2016/wordml/cid" xmlns:w16cex="http://schemas.microsoft.com/office/word/2018/wordml/cex" xmlns:am3d="http://schemas.microsoft.com/office/drawing/2017/model3d" xmlns:aink="http://schemas.microsoft.com/office/drawing/2016/ink" xmlns:cx8="http://schemas.microsoft.com/office/drawing/2016/5/14/chartex" xmlns:cx7="http://schemas.microsoft.com/office/drawing/2016/5/13/chartex" xmlns:cx6="http://schemas.microsoft.com/office/drawing/2016/5/12/chartex" xmlns:cx5="http://schemas.microsoft.com/office/drawing/2016/5/11/chartex" xmlns:cx4="http://schemas.microsoft.com/office/drawing/2016/5/10/chartex" xmlns:cx3="http://schemas.microsoft.com/office/drawing/2016/5/9/chartex" xmlns:cx2="http://schemas.microsoft.com/office/drawing/2015/10/21/chartex">
+        <mc:Fallback xmlns:cx2="http://schemas.microsoft.com/office/drawing/2015/10/21/chartex" xmlns:cx3="http://schemas.microsoft.com/office/drawing/2016/5/9/chartex" xmlns:cx4="http://schemas.microsoft.com/office/drawing/2016/5/10/chartex" xmlns:cx5="http://schemas.microsoft.com/office/drawing/2016/5/11/chartex" xmlns:cx6="http://schemas.microsoft.com/office/drawing/2016/5/12/chartex" xmlns:cx7="http://schemas.microsoft.com/office/drawing/2016/5/13/chartex" xmlns:cx8="http://schemas.microsoft.com/office/drawing/2016/5/14/chartex" xmlns:aink="http://schemas.microsoft.com/office/drawing/2016/ink" xmlns:am3d="http://schemas.microsoft.com/office/drawing/2017/model3d" xmlns:w16cex="http://schemas.microsoft.com/office/word/2018/wordml/cex" xmlns:w16cid="http://schemas.microsoft.com/office/word/2016/wordml/cid" xmlns:w16="http://schemas.microsoft.com/office/word/2018/wordml">
           <w:pict>
             <v:shape w14:anchorId="2074F399" id="Text Box 16" o:spid="_x0000_s1027" type="#_x0000_t202" style="position:absolute;margin-left:109pt;margin-top:7pt;width:411.4pt;height:40.45pt;z-index:251657216;visibility:visible;mso-wrap-style:square;mso-width-percent:0;mso-height-percent:0;mso-wrap-distance-left:9pt;mso-wrap-distance-top:0;mso-wrap-distance-right:9pt;mso-wrap-distance-bottom:0;mso-position-horizontal:absolute;mso-position-horizontal-relative:text;mso-position-vertical:absolute;mso-position-vertical-relative:text;mso-width-percent:0;mso-height-percent:0;mso-width-relative:page;mso-height-relative:page;v-text-anchor:top" o:gfxdata="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" filled="f" stroked="f">
               <v:textbox inset=".5mm,1.2mm,.5mm,.5mm">
@@ -7520,7 +7528,7 @@
             </wp:anchor>
           </w:drawing>
         </mc:Choice>
-        <mc:Fallback xmlns:w16="http://schemas.microsoft.com/office/word/2018/wordml" xmlns:w16cid="http://schemas.microsoft.com/office/word/2016/wordml/cid" xmlns:w16cex="http://schemas.microsoft.com/office/word/2018/wordml/cex" xmlns:am3d="http://schemas.microsoft.com/office/drawing/2017/model3d" xmlns:aink="http://schemas.microsoft.com/office/drawing/2016/ink" xmlns:cx8="http://schemas.microsoft.com/office/drawing/2016/5/14/chartex" xmlns:cx7="http://schemas.microsoft.com/office/drawing/2016/5/13/chartex" xmlns:cx6="http://schemas.microsoft.com/office/drawing/2016/5/12/chartex" xmlns:cx5="http://schemas.microsoft.com/office/drawing/2016/5/11/chartex" xmlns:cx4="http://schemas.microsoft.com/office/drawing/2016/5/10/chartex" xmlns:cx3="http://schemas.microsoft.com/office/drawing/2016/5/9/chartex" xmlns:cx2="http://schemas.microsoft.com/office/drawing/2015/10/21/chartex">
+        <mc:Fallback xmlns:cx2="http://schemas.microsoft.com/office/drawing/2015/10/21/chartex" xmlns:cx3="http://schemas.microsoft.com/office/drawing/2016/5/9/chartex" xmlns:cx4="http://schemas.microsoft.com/office/drawing/2016/5/10/chartex" xmlns:cx5="http://schemas.microsoft.com/office/drawing/2016/5/11/chartex" xmlns:cx6="http://schemas.microsoft.com/office/drawing/2016/5/12/chartex" xmlns:cx7="http://schemas.microsoft.com/office/drawing/2016/5/13/chartex" xmlns:cx8="http://schemas.microsoft.com/office/drawing/2016/5/14/chartex" xmlns:aink="http://schemas.microsoft.com/office/drawing/2016/ink" xmlns:am3d="http://schemas.microsoft.com/office/drawing/2017/model3d" xmlns:w16cex="http://schemas.microsoft.com/office/word/2018/wordml/cex" xmlns:w16cid="http://schemas.microsoft.com/office/word/2016/wordml/cid" xmlns:w16="http://schemas.microsoft.com/office/word/2018/wordml">
           <w:pict>
             <v:line w14:anchorId="60BE7D18" id="Straight Connector 19" o:spid="_x0000_s1026" style="position:absolute;flip:y;z-index:251622400;visibility:visible;mso-wrap-style:square;mso-width-percent:0;mso-height-percent:0;mso-wrap-distance-left:9pt;mso-wrap-distance-top:0;mso-wrap-distance-right:9pt;mso-wrap-distance-bottom:0;mso-position-horizontal:absolute;mso-position-horizontal-relative:text;mso-position-vertical:absolute;mso-position-vertical-relative:text;mso-width-percent:0;mso-height-percent:0;mso-width-relative:page;mso-height-relative:page" from="-.1pt,5.2pt" to="520.7pt,5.2pt" o:gfxdata="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" strokecolor="#974706 [1609]" strokeweight="1pt">
               <v:stroke endcap="round"/>
@@ -7626,7 +7634,7 @@
                               <w:sz w:val="18"/>
                               <w:szCs w:val="18"/>
                             </w:rPr>
-                            <w:t>9</w:t>
+                            <w:t>1</w:t>
                           </w:r>
                           <w:r>
                             <w:rPr>
@@ -7669,7 +7677,7 @@
                               <w:sz w:val="18"/>
                               <w:szCs w:val="18"/>
                             </w:rPr>
-                            <w:t>9</w:t>
+                            <w:t>8</w:t>
                           </w:r>
                           <w:r>
                             <w:rPr>
@@ -7751,7 +7759,7 @@
                         <w:sz w:val="18"/>
                         <w:szCs w:val="18"/>
                       </w:rPr>
-                      <w:t>9</w:t>
+                      <w:t>1</w:t>
                     </w:r>
                     <w:r>
                       <w:rPr>
@@ -7794,7 +7802,7 @@
                         <w:sz w:val="18"/>
                         <w:szCs w:val="18"/>
                       </w:rPr>
-                      <w:t>9</w:t>
+                      <w:t>8</w:t>
                     </w:r>
                     <w:r>
                       <w:rPr>
@@ -10587,7 +10595,7 @@
 </file>
 
 <file path=customXml/itemProps1.xml><?xml version="1.0" encoding="utf-8"?>
-<ds:datastoreItem xmlns:ds="http://schemas.openxmlformats.org/officeDocument/2006/customXml" ds:itemID="{24858454-394A-4DDC-9223-7D74A91701D0}">
+<ds:datastoreItem xmlns:ds="http://schemas.openxmlformats.org/officeDocument/2006/customXml" ds:itemID="{EE606C82-3B57-43B0-B540-9DD534E37663}">
   <ds:schemaRefs>
     <ds:schemaRef ds:uri="http://schemas.openxmlformats.org/officeDocument/2006/bibliography"/>
   </ds:schemaRefs>

</xml_diff>